<commit_message>
Update Release notes for 1.9.8
</commit_message>
<xml_diff>
--- a/hit-iz-resource/src/main/resources/Documentation/ReleaseNotes/app/IZ_Release_Notes.1.9.8.docx
+++ b/hit-iz-resource/src/main/resources/Documentation/ReleaseNotes/app/IZ_Release_Notes.1.9.8.docx
@@ -763,6 +763,156 @@
           <w:rFonts w:ascii="Arial" w:hAnsi="Arial" w:cs="Arial"/>
         </w:rPr>
       </w:pPr>
+    </w:p>
+    <w:p>
+      <w:pPr>
+        <w:rPr>
+          <w:rFonts w:ascii="Times New Roman" w:eastAsia="Times New Roman" w:hAnsi="Times New Roman" w:cs="Times New Roman"/>
+          <w:sz w:val="24"/>
+          <w:szCs w:val="24"/>
+          <w:lang w:eastAsia="ko-KR"/>
+        </w:rPr>
+      </w:pPr>
+      <w:r>
+        <w:rPr>
+          <w:rFonts w:ascii="Arial" w:hAnsi="Arial" w:cs="Arial"/>
+          <w:b/>
+          <w:bCs/>
+          <w:u w:val="single"/>
+        </w:rPr>
+        <w:t>HIMSS Immunization Integration Program CDC Test Plan v8.1</w:t>
+      </w:r>
+    </w:p>
+    <w:p>
+      <w:pPr>
+        <w:rPr>
+          <w:rFonts w:ascii="Arial" w:hAnsi="Arial" w:cs="Arial"/>
+        </w:rPr>
+      </w:pPr>
+      <w:r>
+        <w:rPr>
+          <w:rFonts w:ascii="Arial" w:hAnsi="Arial" w:cs="Arial"/>
+        </w:rPr>
+        <w:t>Not changed</w:t>
+      </w:r>
+    </w:p>
+    <w:p>
+      <w:pPr>
+        <w:rPr>
+          <w:rFonts w:ascii="Arial" w:hAnsi="Arial" w:cs="Arial"/>
+        </w:rPr>
+      </w:pPr>
+    </w:p>
+    <w:p>
+      <w:pPr>
+        <w:rPr>
+          <w:rFonts w:ascii="Arial" w:hAnsi="Arial" w:cs="Arial"/>
+          <w:b/>
+          <w:bCs/>
+          <w:u w:val="single"/>
+        </w:rPr>
+      </w:pPr>
+      <w:r>
+        <w:rPr>
+          <w:rFonts w:ascii="Arial" w:hAnsi="Arial" w:cs="Arial"/>
+          <w:b/>
+          <w:bCs/>
+          <w:u w:val="single"/>
+        </w:rPr>
+        <w:t>HIMSS Immunization Integration Program CDC Test Plan v9.0.6 STAGING</w:t>
+      </w:r>
+    </w:p>
+    <w:p>
+      <w:pPr>
+        <w:rPr>
+          <w:rFonts w:ascii="Arial" w:hAnsi="Arial" w:cs="Arial"/>
+        </w:rPr>
+      </w:pPr>
+      <w:r>
+        <w:rPr>
+          <w:rFonts w:ascii="Arial" w:hAnsi="Arial" w:cs="Arial"/>
+        </w:rPr>
+        <w:t>Removed</w:t>
+      </w:r>
+    </w:p>
+    <w:p>
+      <w:pPr>
+        <w:rPr>
+          <w:rFonts w:ascii="Arial" w:hAnsi="Arial" w:cs="Arial"/>
+        </w:rPr>
+      </w:pPr>
+    </w:p>
+    <w:p>
+      <w:pPr>
+        <w:rPr>
+          <w:rFonts w:ascii="Arial" w:hAnsi="Arial" w:cs="Arial"/>
+          <w:b/>
+          <w:bCs/>
+          <w:u w:val="single"/>
+        </w:rPr>
+      </w:pPr>
+      <w:r>
+        <w:rPr>
+          <w:rFonts w:ascii="Arial" w:hAnsi="Arial" w:cs="Arial"/>
+          <w:b/>
+          <w:bCs/>
+          <w:u w:val="single"/>
+        </w:rPr>
+        <w:t>Profile/</w:t>
+      </w:r>
+      <w:proofErr w:type="spellStart"/>
+      <w:r>
+        <w:rPr>
+          <w:rFonts w:ascii="Arial" w:hAnsi="Arial" w:cs="Arial"/>
+          <w:b/>
+          <w:bCs/>
+          <w:u w:val="single"/>
+        </w:rPr>
+        <w:t>Valueset</w:t>
+      </w:r>
+      <w:proofErr w:type="spellEnd"/>
+      <w:r>
+        <w:rPr>
+          <w:rFonts w:ascii="Arial" w:hAnsi="Arial" w:cs="Arial"/>
+          <w:b/>
+          <w:bCs/>
+          <w:u w:val="single"/>
+        </w:rPr>
+        <w:t xml:space="preserve">/Constraints and ONC </w:t>
+      </w:r>
+      <w:proofErr w:type="spellStart"/>
+      <w:r>
+        <w:rPr>
+          <w:rFonts w:ascii="Arial" w:hAnsi="Arial" w:cs="Arial"/>
+          <w:b/>
+          <w:bCs/>
+          <w:u w:val="single"/>
+        </w:rPr>
+        <w:t>TestPlan</w:t>
+      </w:r>
+      <w:proofErr w:type="spellEnd"/>
+      <w:r>
+        <w:rPr>
+          <w:rFonts w:ascii="Arial" w:hAnsi="Arial" w:cs="Arial"/>
+          <w:b/>
+          <w:bCs/>
+          <w:u w:val="single"/>
+        </w:rPr>
+        <w:t xml:space="preserve"> changes</w:t>
+      </w:r>
+    </w:p>
+    <w:p>
+      <w:pPr>
+        <w:rPr>
+          <w:rFonts w:ascii="Arial" w:hAnsi="Arial" w:cs="Arial"/>
+        </w:rPr>
+      </w:pPr>
+      <w:r>
+        <w:rPr>
+          <w:rFonts w:ascii="Arial" w:hAnsi="Arial" w:cs="Arial"/>
+        </w:rPr>
+        <w:t>Not changed</w:t>
+      </w:r>
     </w:p>
     <w:sectPr>
       <w:footerReference w:type="default" r:id="rId8"/>

</xml_diff>